<commit_message>
Updated transform process and scripts.
</commit_message>
<xml_diff>
--- a/OPERATOR GUIDE.docx
+++ b/OPERATOR GUIDE.docx
@@ -351,14 +351,37 @@
         <w:rPr>
           <w:lang w:val="en-AU"/>
         </w:rPr>
-        <w:t>Login to WordPress as admin (admin/</w:t>
-      </w:r>
+        <w:t xml:space="preserve">Login to </w:t>
+      </w:r>
+      <w:proofErr w:type="spellStart"/>
+      <w:r>
+        <w:rPr>
+          <w:lang w:val="en-AU"/>
+        </w:rPr>
+        <w:t>WordPress</w:t>
+      </w:r>
+      <w:proofErr w:type="spellEnd"/>
+      <w:r>
+        <w:rPr>
+          <w:lang w:val="en-AU"/>
+        </w:rPr>
+        <w:t xml:space="preserve"> as admin (admin/</w:t>
+      </w:r>
+      <w:proofErr w:type="gramStart"/>
       <w:r>
         <w:rPr>
           <w:highlight w:val="cyan"/>
           <w:lang w:val="en-AU"/>
         </w:rPr>
-        <w:t>?password?</w:t>
+        <w:t>?password</w:t>
+      </w:r>
+      <w:proofErr w:type="gramEnd"/>
+      <w:r>
+        <w:rPr>
+          <w:highlight w:val="cyan"/>
+          <w:lang w:val="en-AU"/>
+        </w:rPr>
+        <w:t>?</w:t>
       </w:r>
       <w:r>
         <w:rPr>
@@ -382,7 +405,21 @@
         <w:rPr>
           <w:lang w:val="en-AU"/>
         </w:rPr>
-        <w:t>From the WordPress homepage go to “List All” and click “EDIT” on the saved form entry.  The most recent should be listed first.</w:t>
+        <w:t xml:space="preserve">From the </w:t>
+      </w:r>
+      <w:proofErr w:type="spellStart"/>
+      <w:r>
+        <w:rPr>
+          <w:lang w:val="en-AU"/>
+        </w:rPr>
+        <w:t>WordPress</w:t>
+      </w:r>
+      <w:proofErr w:type="spellEnd"/>
+      <w:r>
+        <w:rPr>
+          <w:lang w:val="en-AU"/>
+        </w:rPr>
+        <w:t xml:space="preserve"> homepage go to “List All” and click “EDIT” on the saved form entry.  The most recent should be listed first.</w:t>
       </w:r>
       <w:r>
         <w:rPr>
@@ -541,7 +578,14 @@
         <w:rPr>
           <w:lang w:val="en-AU"/>
         </w:rPr>
-        <w:t>cut and past</w:t>
+        <w:t xml:space="preserve">cut and </w:t>
+      </w:r>
+      <w:proofErr w:type="gramStart"/>
+      <w:r>
+        <w:rPr>
+          <w:lang w:val="en-AU"/>
+        </w:rPr>
+        <w:t>past</w:t>
       </w:r>
       <w:r>
         <w:rPr>
@@ -549,6 +593,7 @@
         </w:rPr>
         <w:t>e</w:t>
       </w:r>
+      <w:proofErr w:type="gramEnd"/>
       <w:r>
         <w:rPr>
           <w:lang w:val="en-AU"/>
@@ -670,7 +715,21 @@
         <w:rPr>
           <w:lang w:val="en-AU"/>
         </w:rPr>
-        <w:t xml:space="preserve">ogin to WordPress </w:t>
+        <w:t xml:space="preserve">ogin to </w:t>
+      </w:r>
+      <w:proofErr w:type="spellStart"/>
+      <w:r>
+        <w:rPr>
+          <w:lang w:val="en-AU"/>
+        </w:rPr>
+        <w:t>WordPress</w:t>
+      </w:r>
+      <w:proofErr w:type="spellEnd"/>
+      <w:r>
+        <w:rPr>
+          <w:lang w:val="en-AU"/>
+        </w:rPr>
+        <w:t xml:space="preserve"> </w:t>
       </w:r>
       <w:r>
         <w:rPr>
@@ -690,12 +749,21 @@
         </w:rPr>
         <w:t xml:space="preserve"> (admin/</w:t>
       </w:r>
+      <w:proofErr w:type="gramStart"/>
       <w:r>
         <w:rPr>
           <w:highlight w:val="yellow"/>
           <w:lang w:val="en-AU"/>
         </w:rPr>
-        <w:t>?password?</w:t>
+        <w:t>?password</w:t>
+      </w:r>
+      <w:proofErr w:type="gramEnd"/>
+      <w:r>
+        <w:rPr>
+          <w:highlight w:val="yellow"/>
+          <w:lang w:val="en-AU"/>
+        </w:rPr>
+        <w:t>?</w:t>
       </w:r>
       <w:r>
         <w:rPr>
@@ -771,11 +839,19 @@
         </w:rPr>
         <w:t>List external people/organisations who must be contacted before granting access or copies.</w:t>
       </w:r>
-      <w:r>
-        <w:rPr>
-          <w:lang w:val="en-AU"/>
-        </w:rPr>
-        <w:t>”.  If any, the ownership and copyright statement must be checked for multiple institution ownership.  If necessary confirm with the submitter.</w:t>
+      <w:proofErr w:type="gramStart"/>
+      <w:r>
+        <w:rPr>
+          <w:lang w:val="en-AU"/>
+        </w:rPr>
+        <w:t>”.</w:t>
+      </w:r>
+      <w:proofErr w:type="gramEnd"/>
+      <w:r>
+        <w:rPr>
+          <w:lang w:val="en-AU"/>
+        </w:rPr>
+        <w:t xml:space="preserve">  If any, the ownership and copyright statement must be checked for multiple institution ownership.  If necessary confirm with the submitter.</w:t>
       </w:r>
     </w:p>
     <w:p>
@@ -891,13 +967,32 @@
         </w:rPr>
       </w:pPr>
       <w:r>
-        <w:t>Found a record?  Click on it, then click on the link “</w:t>
-      </w:r>
-      <w:r>
-        <w:t>ANDS Online Services(current key)</w:t>
-      </w:r>
-      <w:r>
-        <w:t>” at the bottom right of the page.  Near the top of the subsequent page should be “key”.</w:t>
+        <w:t xml:space="preserve">Found a record?  Click on it, then click on the link </w:t>
+      </w:r>
+      <w:proofErr w:type="gramStart"/>
+      <w:r>
+        <w:t xml:space="preserve">“ </w:t>
+      </w:r>
+      <w:r>
+        <w:t>(</w:t>
+      </w:r>
+      <w:proofErr w:type="gramEnd"/>
+      <w:r>
+        <w:t>Registry View</w:t>
+      </w:r>
+      <w:r>
+        <w:t>)</w:t>
+      </w:r>
+      <w:r>
+        <w:t>” at the bottom right of the page.  Near the top of the subsequent page should be “</w:t>
+      </w:r>
+      <w:proofErr w:type="gramStart"/>
+      <w:r>
+        <w:t>key</w:t>
+      </w:r>
+      <w:proofErr w:type="gramEnd"/>
+      <w:r>
+        <w:t>”.</w:t>
       </w:r>
     </w:p>
     <w:p>
@@ -1056,6 +1151,153 @@
       <w:pPr>
         <w:pStyle w:val="ListParagraph"/>
         <w:numPr>
+          <w:ilvl w:val="2"/>
+          <w:numId w:val="1"/>
+        </w:numPr>
+        <w:rPr>
+          <w:lang w:val="en-AU"/>
+        </w:rPr>
+      </w:pPr>
+      <w:r>
+        <w:rPr>
+          <w:lang w:val="en-AU"/>
+        </w:rPr>
+        <w:t>Open "Externals.xlsx" in Excel</w:t>
+      </w:r>
+      <w:r>
+        <w:rPr>
+          <w:lang w:val="en-AU"/>
+        </w:rPr>
+        <w:t xml:space="preserve"> 2007 or later.</w:t>
+      </w:r>
+    </w:p>
+    <w:p>
+      <w:pPr>
+        <w:pStyle w:val="ListParagraph"/>
+        <w:numPr>
+          <w:ilvl w:val="2"/>
+          <w:numId w:val="1"/>
+        </w:numPr>
+        <w:rPr>
+          <w:lang w:val="en-AU"/>
+        </w:rPr>
+      </w:pPr>
+      <w:r>
+        <w:rPr>
+          <w:lang w:val="en-AU"/>
+        </w:rPr>
+        <w:t>Find the organisation and update the details</w:t>
+      </w:r>
+      <w:r>
+        <w:rPr>
+          <w:lang w:val="en-AU"/>
+        </w:rPr>
+        <w:t xml:space="preserve"> or add a new entry</w:t>
+      </w:r>
+      <w:r>
+        <w:rPr>
+          <w:lang w:val="en-AU"/>
+        </w:rPr>
+        <w:t>.</w:t>
+      </w:r>
+      <w:r>
+        <w:rPr>
+          <w:lang w:val="en-AU"/>
+        </w:rPr>
+        <w:t xml:space="preserve">  To add a new entry select row number 2, right click and “Insert”.  (Don’t add rows at the end.)  First column “Organisation” must exactly match what is in the form as “</w:t>
+      </w:r>
+      <w:r>
+        <w:t xml:space="preserve">External Organisation Name”.  “Display Name” is what it will display in ANDS.  </w:t>
+      </w:r>
+      <w:r>
+        <w:rPr>
+          <w:lang w:val="en-AU"/>
+        </w:rPr>
+        <w:t xml:space="preserve">To remove entries, select the </w:t>
+      </w:r>
+      <w:proofErr w:type="gramStart"/>
+      <w:r>
+        <w:rPr>
+          <w:lang w:val="en-AU"/>
+        </w:rPr>
+        <w:t>rows,</w:t>
+      </w:r>
+      <w:proofErr w:type="gramEnd"/>
+      <w:r>
+        <w:rPr>
+          <w:lang w:val="en-AU"/>
+        </w:rPr>
+        <w:t xml:space="preserve"> right click and "Delete".  Don't </w:t>
+      </w:r>
+      <w:r>
+        <w:rPr>
+          <w:lang w:val="en-AU"/>
+        </w:rPr>
+        <w:t xml:space="preserve">just </w:t>
+      </w:r>
+      <w:r>
+        <w:rPr>
+          <w:lang w:val="en-AU"/>
+        </w:rPr>
+        <w:t>clear the contents.</w:t>
+      </w:r>
+      <w:r>
+        <w:rPr>
+          <w:lang w:val="en-AU"/>
+        </w:rPr>
+        <w:t xml:space="preserve">  Make sure the row has a unique “Key”.</w:t>
+      </w:r>
+    </w:p>
+    <w:p>
+      <w:pPr>
+        <w:pStyle w:val="ListParagraph"/>
+        <w:numPr>
+          <w:ilvl w:val="2"/>
+          <w:numId w:val="1"/>
+        </w:numPr>
+        <w:rPr>
+          <w:lang w:val="en-AU"/>
+        </w:rPr>
+      </w:pPr>
+      <w:r>
+        <w:rPr>
+          <w:lang w:val="en-AU"/>
+        </w:rPr>
+        <w:t>On the excel Developer tab (along the top ribbon), in the XML group, click "Export" then save to the corresponding XML file, “</w:t>
+      </w:r>
+      <w:proofErr w:type="spellStart"/>
+      <w:r>
+        <w:rPr>
+          <w:lang w:val="en-AU"/>
+        </w:rPr>
+        <w:t>Externals.xm</w:t>
+      </w:r>
+      <w:proofErr w:type="spellEnd"/>
+      <w:r>
+        <w:rPr>
+          <w:lang w:val="en-AU"/>
+        </w:rPr>
+        <w:t xml:space="preserve">”.  If the Developer tab is not available in the </w:t>
+      </w:r>
+      <w:proofErr w:type="spellStart"/>
+      <w:r>
+        <w:rPr>
+          <w:lang w:val="en-AU"/>
+        </w:rPr>
+        <w:t>ribon</w:t>
+      </w:r>
+      <w:proofErr w:type="spellEnd"/>
+      <w:r>
+        <w:rPr>
+          <w:lang w:val="en-AU"/>
+        </w:rPr>
+        <w:t>, do the following: Click the round Microsoft Office Button (top left), and then click Excel Options. In the Popular category, under Top options for working with Excel, select the Show Developer tab in the Ribbon check box, and then click OK.</w:t>
+      </w:r>
+    </w:p>
+    <w:p>
+      <w:pPr>
+        <w:pStyle w:val="ListParagraph"/>
+        <w:numPr>
           <w:ilvl w:val="1"/>
           <w:numId w:val="1"/>
         </w:numPr>
@@ -1068,6 +1310,7 @@
           <w:u w:val="single"/>
           <w:lang w:val="en-AU"/>
         </w:rPr>
+        <w:lastRenderedPageBreak/>
         <w:t>Citation request:</w:t>
       </w:r>
       <w:r>
@@ -1092,7 +1335,37 @@
         <w:rPr>
           <w:lang w:val="en-AU"/>
         </w:rPr>
-        <w:t xml:space="preserve">  eg. creating a handle...</w:t>
+        <w:t xml:space="preserve">  </w:t>
+      </w:r>
+      <w:proofErr w:type="spellStart"/>
+      <w:proofErr w:type="gramStart"/>
+      <w:r>
+        <w:rPr>
+          <w:lang w:val="en-AU"/>
+        </w:rPr>
+        <w:t>eg</w:t>
+      </w:r>
+      <w:proofErr w:type="spellEnd"/>
+      <w:proofErr w:type="gramEnd"/>
+      <w:r>
+        <w:rPr>
+          <w:lang w:val="en-AU"/>
+        </w:rPr>
+        <w:t xml:space="preserve">. </w:t>
+      </w:r>
+      <w:proofErr w:type="gramStart"/>
+      <w:r>
+        <w:rPr>
+          <w:lang w:val="en-AU"/>
+        </w:rPr>
+        <w:t>creating</w:t>
+      </w:r>
+      <w:proofErr w:type="gramEnd"/>
+      <w:r>
+        <w:rPr>
+          <w:lang w:val="en-AU"/>
+        </w:rPr>
+        <w:t xml:space="preserve"> a handle...</w:t>
       </w:r>
     </w:p>
     <w:p>
@@ -1308,7 +1581,6 @@
         <w:rPr>
           <w:lang w:val="en-AU"/>
         </w:rPr>
-        <w:lastRenderedPageBreak/>
         <w:t>Update “</w:t>
       </w:r>
       <w:r>
@@ -1321,8 +1593,16 @@
         <w:rPr>
           <w:lang w:val="en-AU"/>
         </w:rPr>
-        <w:t>” to:</w:t>
-      </w:r>
+        <w:t>” to</w:t>
+      </w:r>
+      <w:proofErr w:type="gramStart"/>
+      <w:r>
+        <w:rPr>
+          <w:lang w:val="en-AU"/>
+        </w:rPr>
+        <w:t>:</w:t>
+      </w:r>
+      <w:proofErr w:type="gramEnd"/>
       <w:r>
         <w:rPr>
           <w:i/>
@@ -1411,7 +1691,39 @@
                       <w:i/>
                       <w:lang w:val="en-AU"/>
                     </w:rPr>
-                    <w:t xml:space="preserve"> ... , 2012, “&lt;Title of Collection&gt;” hdl:&lt;identifier&gt; Victoria University [Publisher]</w:t>
+                    <w:t xml:space="preserve"> </w:t>
+                  </w:r>
+                  <w:proofErr w:type="gramStart"/>
+                  <w:r>
+                    <w:rPr>
+                      <w:i/>
+                      <w:lang w:val="en-AU"/>
+                    </w:rPr>
+                    <w:t>... ,</w:t>
+                  </w:r>
+                  <w:proofErr w:type="gramEnd"/>
+                  <w:r>
+                    <w:rPr>
+                      <w:i/>
+                      <w:lang w:val="en-AU"/>
+                    </w:rPr>
+                    <w:t xml:space="preserve"> 2012, “&lt;Title of Collection&gt;” </w:t>
+                  </w:r>
+                  <w:proofErr w:type="spellStart"/>
+                  <w:r>
+                    <w:rPr>
+                      <w:i/>
+                      <w:lang w:val="en-AU"/>
+                    </w:rPr>
+                    <w:t>hdl</w:t>
+                  </w:r>
+                  <w:proofErr w:type="spellEnd"/>
+                  <w:r>
+                    <w:rPr>
+                      <w:i/>
+                      <w:lang w:val="en-AU"/>
+                    </w:rPr>
+                    <w:t>:&lt;identifier&gt; Victoria University [Publisher]</w:t>
                   </w:r>
                 </w:p>
               </w:txbxContent>
@@ -1648,11 +1960,19 @@
       <w:r>
         <w:t>/</w:t>
       </w:r>
+      <w:proofErr w:type="gramStart"/>
       <w:r>
         <w:rPr>
           <w:highlight w:val="cyan"/>
         </w:rPr>
-        <w:t>?password?</w:t>
+        <w:t>?password</w:t>
+      </w:r>
+      <w:proofErr w:type="gramEnd"/>
+      <w:r>
+        <w:rPr>
+          <w:highlight w:val="cyan"/>
+        </w:rPr>
+        <w:t>?</w:t>
       </w:r>
       <w:r>
         <w:t>)</w:t>
@@ -1727,7 +2047,64 @@
                       <w:i/>
                       <w:lang w:val="en-AU"/>
                     </w:rPr>
-                    <w:t>SELECT i.id, m.meta_value, f.field_key</w:t>
+                    <w:t xml:space="preserve">SELECT i.id, </w:t>
+                  </w:r>
+                  <w:proofErr w:type="spellStart"/>
+                  <w:r>
+                    <w:rPr>
+                      <w:i/>
+                      <w:lang w:val="en-AU"/>
+                    </w:rPr>
+                    <w:t>m.meta_value</w:t>
+                  </w:r>
+                  <w:proofErr w:type="spellEnd"/>
+                  <w:r>
+                    <w:rPr>
+                      <w:i/>
+                      <w:lang w:val="en-AU"/>
+                    </w:rPr>
+                    <w:t xml:space="preserve">, </w:t>
+                  </w:r>
+                  <w:proofErr w:type="spellStart"/>
+                  <w:r>
+                    <w:rPr>
+                      <w:i/>
+                      <w:lang w:val="en-AU"/>
+                    </w:rPr>
+                    <w:t>f.field_key</w:t>
+                  </w:r>
+                  <w:proofErr w:type="spellEnd"/>
+                  <w:r>
+                    <w:rPr>
+                      <w:i/>
+                      <w:lang w:val="en-AU"/>
+                    </w:rPr>
+                    <w:t xml:space="preserve">, </w:t>
+                  </w:r>
+                  <w:proofErr w:type="gramStart"/>
+                  <w:r>
+                    <w:rPr>
+                      <w:i/>
+                      <w:lang w:val="en-AU"/>
+                    </w:rPr>
+                    <w:t>SHA1(</w:t>
+                  </w:r>
+                  <w:proofErr w:type="spellStart"/>
+                  <w:proofErr w:type="gramEnd"/>
+                  <w:r>
+                    <w:rPr>
+                      <w:i/>
+                      <w:lang w:val="en-AU"/>
+                    </w:rPr>
+                    <w:t>m.meta_value</w:t>
+                  </w:r>
+                  <w:proofErr w:type="spellEnd"/>
+                  <w:r>
+                    <w:rPr>
+                      <w:i/>
+                      <w:lang w:val="en-AU"/>
+                    </w:rPr>
+                    <w:t>) as hash</w:t>
                   </w:r>
                 </w:p>
                 <w:p>
@@ -1743,7 +2120,87 @@
                       <w:i/>
                       <w:lang w:val="en-AU"/>
                     </w:rPr>
-                    <w:t>FROM `wp_frm_fields` f, `wp_frm_item_metas` m, `wp_frm_items` i, wp_frm_forms fm</w:t>
+                    <w:t>FROM `</w:t>
+                  </w:r>
+                  <w:proofErr w:type="spellStart"/>
+                  <w:r>
+                    <w:rPr>
+                      <w:i/>
+                      <w:lang w:val="en-AU"/>
+                    </w:rPr>
+                    <w:t>wp_frm_fields</w:t>
+                  </w:r>
+                  <w:proofErr w:type="spellEnd"/>
+                  <w:r>
+                    <w:rPr>
+                      <w:i/>
+                      <w:lang w:val="en-AU"/>
+                    </w:rPr>
+                    <w:t>` f, `</w:t>
+                  </w:r>
+                  <w:proofErr w:type="spellStart"/>
+                  <w:r>
+                    <w:rPr>
+                      <w:i/>
+                      <w:lang w:val="en-AU"/>
+                    </w:rPr>
+                    <w:t>wp_frm_item_metas</w:t>
+                  </w:r>
+                  <w:proofErr w:type="spellEnd"/>
+                  <w:r>
+                    <w:rPr>
+                      <w:i/>
+                      <w:lang w:val="en-AU"/>
+                    </w:rPr>
+                    <w:t>` m, `</w:t>
+                  </w:r>
+                  <w:proofErr w:type="spellStart"/>
+                  <w:r>
+                    <w:rPr>
+                      <w:i/>
+                      <w:lang w:val="en-AU"/>
+                    </w:rPr>
+                    <w:t>wp_frm_items</w:t>
+                  </w:r>
+                  <w:proofErr w:type="spellEnd"/>
+                  <w:r>
+                    <w:rPr>
+                      <w:i/>
+                      <w:lang w:val="en-AU"/>
+                    </w:rPr>
+                    <w:t xml:space="preserve">` </w:t>
+                  </w:r>
+                  <w:proofErr w:type="spellStart"/>
+                  <w:r>
+                    <w:rPr>
+                      <w:i/>
+                      <w:lang w:val="en-AU"/>
+                    </w:rPr>
+                    <w:t>i</w:t>
+                  </w:r>
+                  <w:proofErr w:type="spellEnd"/>
+                  <w:r>
+                    <w:rPr>
+                      <w:i/>
+                      <w:lang w:val="en-AU"/>
+                    </w:rPr>
+                    <w:t xml:space="preserve">, </w:t>
+                  </w:r>
+                  <w:proofErr w:type="spellStart"/>
+                  <w:r>
+                    <w:rPr>
+                      <w:i/>
+                      <w:lang w:val="en-AU"/>
+                    </w:rPr>
+                    <w:t>wp_frm_forms</w:t>
+                  </w:r>
+                  <w:proofErr w:type="spellEnd"/>
+                  <w:r>
+                    <w:rPr>
+                      <w:i/>
+                      <w:lang w:val="en-AU"/>
+                    </w:rPr>
+                    <w:t xml:space="preserve"> fm</w:t>
                   </w:r>
                 </w:p>
                 <w:p>
@@ -1759,7 +2216,23 @@
                       <w:i/>
                       <w:lang w:val="en-AU"/>
                     </w:rPr>
-                    <w:t>WHERE fm.form_key = 'ands_v100'</w:t>
+                    <w:t xml:space="preserve">WHERE </w:t>
+                  </w:r>
+                  <w:proofErr w:type="spellStart"/>
+                  <w:r>
+                    <w:rPr>
+                      <w:i/>
+                      <w:lang w:val="en-AU"/>
+                    </w:rPr>
+                    <w:t>fm.form_key</w:t>
+                  </w:r>
+                  <w:proofErr w:type="spellEnd"/>
+                  <w:r>
+                    <w:rPr>
+                      <w:i/>
+                      <w:lang w:val="en-AU"/>
+                    </w:rPr>
+                    <w:t xml:space="preserve"> = 'ands_v100'</w:t>
                   </w:r>
                 </w:p>
                 <w:p>
@@ -1775,8 +2248,17 @@
                       <w:i/>
                       <w:lang w:val="en-AU"/>
                     </w:rPr>
-                    <w:t>AND fm.id = i.form_id</w:t>
-                  </w:r>
+                    <w:t xml:space="preserve">AND fm.id = </w:t>
+                  </w:r>
+                  <w:proofErr w:type="spellStart"/>
+                  <w:r>
+                    <w:rPr>
+                      <w:i/>
+                      <w:lang w:val="en-AU"/>
+                    </w:rPr>
+                    <w:t>i.form_id</w:t>
+                  </w:r>
+                  <w:proofErr w:type="spellEnd"/>
                 </w:p>
                 <w:p>
                   <w:pPr>
@@ -1791,7 +2273,23 @@
                       <w:i/>
                       <w:lang w:val="en-AU"/>
                     </w:rPr>
-                    <w:t>AND m.item_id = i.id</w:t>
+                    <w:t xml:space="preserve">AND </w:t>
+                  </w:r>
+                  <w:proofErr w:type="spellStart"/>
+                  <w:r>
+                    <w:rPr>
+                      <w:i/>
+                      <w:lang w:val="en-AU"/>
+                    </w:rPr>
+                    <w:t>m.item_id</w:t>
+                  </w:r>
+                  <w:proofErr w:type="spellEnd"/>
+                  <w:r>
+                    <w:rPr>
+                      <w:i/>
+                      <w:lang w:val="en-AU"/>
+                    </w:rPr>
+                    <w:t xml:space="preserve"> = i.id</w:t>
                   </w:r>
                 </w:p>
                 <w:p>
@@ -1803,8 +2301,17 @@
                       <w:i/>
                       <w:lang w:val="en-AU"/>
                     </w:rPr>
-                    <w:t>AND f.id = m.field_id</w:t>
-                  </w:r>
+                    <w:t xml:space="preserve">AND f.id = </w:t>
+                  </w:r>
+                  <w:proofErr w:type="spellStart"/>
+                  <w:r>
+                    <w:rPr>
+                      <w:i/>
+                      <w:lang w:val="en-AU"/>
+                    </w:rPr>
+                    <w:t>m.field_id</w:t>
+                  </w:r>
+                  <w:proofErr w:type="spellEnd"/>
                 </w:p>
               </w:txbxContent>
             </v:textbox>
@@ -1907,7 +2414,21 @@
         <w:rPr>
           <w:lang w:val="en-AU"/>
         </w:rPr>
-        <w:t>Method “Quick” , Format “XML” &gt; click “Go”</w:t>
+        <w:t>Method “Quick</w:t>
+      </w:r>
+      <w:proofErr w:type="gramStart"/>
+      <w:r>
+        <w:rPr>
+          <w:lang w:val="en-AU"/>
+        </w:rPr>
+        <w:t>” ,</w:t>
+      </w:r>
+      <w:proofErr w:type="gramEnd"/>
+      <w:r>
+        <w:rPr>
+          <w:lang w:val="en-AU"/>
+        </w:rPr>
+        <w:t xml:space="preserve"> Format “XML” &gt; click “Go”</w:t>
       </w:r>
       <w:r>
         <w:rPr>
@@ -2032,7 +2553,21 @@
         <w:rPr>
           <w:lang w:val="en-AU"/>
         </w:rPr>
-        <w:t xml:space="preserve">(linux) </w:t>
+        <w:t>(</w:t>
+      </w:r>
+      <w:proofErr w:type="spellStart"/>
+      <w:r>
+        <w:rPr>
+          <w:lang w:val="en-AU"/>
+        </w:rPr>
+        <w:t>linux</w:t>
+      </w:r>
+      <w:proofErr w:type="spellEnd"/>
+      <w:r>
+        <w:rPr>
+          <w:lang w:val="en-AU"/>
+        </w:rPr>
+        <w:t xml:space="preserve">) </w:t>
       </w:r>
       <w:r>
         <w:rPr>
@@ -2080,7 +2615,21 @@
         <w:rPr>
           <w:lang w:val="en-AU"/>
         </w:rPr>
-        <w:t>, eg.</w:t>
+        <w:t xml:space="preserve">, </w:t>
+      </w:r>
+      <w:proofErr w:type="spellStart"/>
+      <w:r>
+        <w:rPr>
+          <w:lang w:val="en-AU"/>
+        </w:rPr>
+        <w:t>eg</w:t>
+      </w:r>
+      <w:proofErr w:type="spellEnd"/>
+      <w:r>
+        <w:rPr>
+          <w:lang w:val="en-AU"/>
+        </w:rPr>
+        <w:t>.</w:t>
       </w:r>
       <w:r>
         <w:rPr>
@@ -2177,31 +2726,35 @@
         <w:rPr>
           <w:lang w:val="en-AU"/>
         </w:rPr>
-        <w:t xml:space="preserve">Create a backup of our records.  “Export from Data Source” -&gt; Data Source = </w:t>
-      </w:r>
-      <w:r>
-        <w:rPr>
-          <w:lang w:val="en-AU"/>
-        </w:rPr>
-        <w:t>(select your organisation)</w:t>
-      </w:r>
-      <w:r>
-        <w:rPr>
-          <w:lang w:val="en-AU"/>
-        </w:rPr>
-        <w:t xml:space="preserve"> -&gt; “Export Data Source” button.  Save export in </w:t>
-      </w:r>
-      <w:r>
-        <w:rPr>
-          <w:lang w:val="en-AU"/>
-        </w:rPr>
-        <w:t>a backup</w:t>
-      </w:r>
-      <w:r>
-        <w:rPr>
-          <w:lang w:val="en-AU"/>
-        </w:rPr>
-        <w:t xml:space="preserve"> folder with date appended to the name eg. “</w:t>
+        <w:t>Create a backup of our records.  Click on My Data Sources “Victoria University”.  Then click “Export Records” -&gt; “Download RIF-CS” button.  Save export in the “</w:t>
+      </w:r>
+      <w:proofErr w:type="spellStart"/>
+      <w:r>
+        <w:rPr>
+          <w:lang w:val="en-AU"/>
+        </w:rPr>
+        <w:t>rifcs</w:t>
+      </w:r>
+      <w:proofErr w:type="spellEnd"/>
+      <w:r>
+        <w:rPr>
+          <w:lang w:val="en-AU"/>
+        </w:rPr>
+        <w:t xml:space="preserve">” folder with date appended to the name </w:t>
+      </w:r>
+      <w:proofErr w:type="spellStart"/>
+      <w:r>
+        <w:rPr>
+          <w:lang w:val="en-AU"/>
+        </w:rPr>
+        <w:t>eg</w:t>
+      </w:r>
+      <w:proofErr w:type="spellEnd"/>
+      <w:r>
+        <w:rPr>
+          <w:lang w:val="en-AU"/>
+        </w:rPr>
+        <w:t>. “</w:t>
       </w:r>
       <w:r>
         <w:rPr>
@@ -2231,62 +2784,8 @@
         <w:rPr>
           <w:lang w:val="en-AU"/>
         </w:rPr>
-        <w:t>C</w:t>
-      </w:r>
-      <w:r>
-        <w:rPr>
-          <w:lang w:val="en-AU"/>
-        </w:rPr>
-        <w:t xml:space="preserve">lick </w:t>
-      </w:r>
-      <w:r>
-        <w:rPr>
-          <w:lang w:val="en-AU"/>
-        </w:rPr>
-        <w:t>“List My Data Sources”</w:t>
-      </w:r>
-      <w:r>
-        <w:rPr>
-          <w:lang w:val="en-AU"/>
-        </w:rPr>
-        <w:t xml:space="preserve"> to manage data sources or begin import.</w:t>
-      </w:r>
-    </w:p>
-    <w:p>
-      <w:pPr>
-        <w:pStyle w:val="ListParagraph"/>
-        <w:numPr>
-          <w:ilvl w:val="2"/>
-          <w:numId w:val="1"/>
-        </w:numPr>
-        <w:rPr>
-          <w:lang w:val="en-AU"/>
-        </w:rPr>
-      </w:pPr>
-      <w:r>
-        <w:rPr>
-          <w:lang w:val="en-AU"/>
-        </w:rPr>
-        <w:t>“Test Harvest” button, check for errors.</w:t>
-      </w:r>
-    </w:p>
-    <w:p>
-      <w:pPr>
-        <w:pStyle w:val="ListParagraph"/>
-        <w:numPr>
-          <w:ilvl w:val="2"/>
-          <w:numId w:val="1"/>
-        </w:numPr>
-        <w:rPr>
-          <w:lang w:val="en-AU"/>
-        </w:rPr>
-      </w:pPr>
-      <w:r>
-        <w:rPr>
-          <w:lang w:val="en-AU"/>
-        </w:rPr>
         <w:lastRenderedPageBreak/>
-        <w:t>“Import Records” button.</w:t>
+        <w:t>Click “Import Records” -&gt; “From the Harvester”</w:t>
       </w:r>
       <w:r>
         <w:rPr>
@@ -2300,9 +2799,9 @@
         </w:rPr>
         <w:drawing>
           <wp:inline distT="0" distB="0" distL="0" distR="0">
-            <wp:extent cx="3664321" cy="3649593"/>
-            <wp:effectExtent l="19050" t="0" r="0" b="0"/>
-            <wp:docPr id="15" name="Picture 15"/>
+            <wp:extent cx="4146608" cy="3046759"/>
+            <wp:effectExtent l="19050" t="0" r="6292" b="0"/>
+            <wp:docPr id="5" name="Picture 3"/>
             <wp:cNvGraphicFramePr>
               <a:graphicFrameLocks xmlns:a="http://schemas.openxmlformats.org/drawingml/2006/main" noChangeAspect="1"/>
             </wp:cNvGraphicFramePr>
@@ -2310,7 +2809,7 @@
               <a:graphicData uri="http://schemas.openxmlformats.org/drawingml/2006/picture">
                 <pic:pic xmlns:pic="http://schemas.openxmlformats.org/drawingml/2006/picture">
                   <pic:nvPicPr>
-                    <pic:cNvPr id="0" name="Picture 15"/>
+                    <pic:cNvPr id="0" name="Picture 3"/>
                     <pic:cNvPicPr>
                       <a:picLocks noChangeAspect="1" noChangeArrowheads="1"/>
                     </pic:cNvPicPr>
@@ -2325,7 +2824,7 @@
                   <pic:spPr bwMode="auto">
                     <a:xfrm>
                       <a:off x="0" y="0"/>
-                      <a:ext cx="3670801" cy="3656047"/>
+                      <a:ext cx="4151602" cy="3050428"/>
                     </a:xfrm>
                     <a:prstGeom prst="rect">
                       <a:avLst/>
@@ -2488,6 +2987,7 @@
         </w:rPr>
         <w:t xml:space="preserve"> </w:t>
       </w:r>
+      <w:proofErr w:type="gramStart"/>
       <w:r>
         <w:rPr>
           <w:b/>
@@ -2495,6 +2995,7 @@
         </w:rPr>
         <w:t>notify</w:t>
       </w:r>
+      <w:proofErr w:type="gramEnd"/>
       <w:r>
         <w:rPr>
           <w:lang w:val="en-AU"/>
@@ -2519,11 +3020,19 @@
         </w:rPr>
         <w:t xml:space="preserve">that they’ve been registered in RDA!  </w:t>
       </w:r>
-      <w:r>
-        <w:rPr>
-          <w:lang w:val="en-AU"/>
-        </w:rPr>
-        <w:t>Eg.</w:t>
+      <w:proofErr w:type="spellStart"/>
+      <w:r>
+        <w:rPr>
+          <w:lang w:val="en-AU"/>
+        </w:rPr>
+        <w:t>Eg</w:t>
+      </w:r>
+      <w:proofErr w:type="spellEnd"/>
+      <w:r>
+        <w:rPr>
+          <w:lang w:val="en-AU"/>
+        </w:rPr>
+        <w:t>.</w:t>
       </w:r>
       <w:r>
         <w:rPr>
@@ -3316,7 +3825,7 @@
 </file>
 
 <file path=customXml/itemProps1.xml><?xml version="1.0" encoding="utf-8"?>
-<ds:datastoreItem xmlns:ds="http://schemas.openxmlformats.org/officeDocument/2006/customXml" ds:itemID="{96201722-B257-4C44-B39A-1A667EC88B5F}">
+<ds:datastoreItem xmlns:ds="http://schemas.openxmlformats.org/officeDocument/2006/customXml" ds:itemID="{9712384B-BC0C-4F1B-8378-772FC1874133}">
   <ds:schemaRefs>
     <ds:schemaRef ds:uri="http://schemas.openxmlformats.org/officeDocument/2006/bibliography"/>
   </ds:schemaRefs>

</xml_diff>